<commit_message>
- Fixed a problem where the report placeholders did not have any size. This happened when
   the report would not render until parameters are entered.

- Signed off by Jon Totton
</commit_message>
<xml_diff>
--- a/Design Documents/Version 4 Features.docx
+++ b/Design Documents/Version 4 Features.docx
@@ -95,7 +95,13 @@
         <w:pStyle w:val="Feature"/>
       </w:pPr>
       <w:r>
-        <w:t>Download File</w:t>
+        <w:t xml:space="preserve">Download </w:t>
+      </w:r>
+      <w:r>
+        <w:t xml:space="preserve">/ Download </w:t>
+      </w:r>
+      <w:r>
+        <w:t>File</w:t>
       </w:r>
       <w:r>
         <w:t xml:space="preserve"> </w:t>
@@ -194,8 +200,10 @@
       <w:pPr>
         <w:pStyle w:val="Heading2"/>
       </w:pPr>
-      <w:r>
-        <w:t>New Tool Bar / Tool Pane Items</w:t>
+      <w:bookmarkStart w:id="0" w:name="_GoBack"/>
+      <w:bookmarkEnd w:id="0"/>
+      <w:r>
+        <w:t>Parameter Features</w:t>
       </w:r>
     </w:p>
     <w:p>
@@ -203,44 +211,12 @@
         <w:pStyle w:val="Feature"/>
       </w:pPr>
       <w:r>
-        <w:t>Upload File</w:t>
+        <w:t>Shared parameters, between reports and on dashboards</w:t>
       </w:r>
       <w:r>
         <w:t xml:space="preserve"> </w:t>
       </w:r>
       <w:hyperlink r:id="rId15" w:history="1">
-        <w:r>
-          <w:rPr>
-            <w:rStyle w:val="Hyperlink"/>
-          </w:rPr>
-          <w:t>Task-1341</w:t>
-        </w:r>
-      </w:hyperlink>
-    </w:p>
-    <w:p>
-      <w:pPr>
-        <w:pStyle w:val="Heading2"/>
-      </w:pPr>
-    </w:p>
-    <w:p>
-      <w:pPr>
-        <w:pStyle w:val="Heading2"/>
-      </w:pPr>
-      <w:r>
-        <w:t>Parameter Features</w:t>
-      </w:r>
-    </w:p>
-    <w:p>
-      <w:pPr>
-        <w:pStyle w:val="Feature"/>
-      </w:pPr>
-      <w:r>
-        <w:t>Shared parameters, between reports and on dashboards</w:t>
-      </w:r>
-      <w:r>
-        <w:t xml:space="preserve"> </w:t>
-      </w:r>
-      <w:hyperlink r:id="rId16" w:history="1">
         <w:r>
           <w:rPr>
             <w:rStyle w:val="Hyperlink"/>
@@ -291,7 +267,7 @@
       <w:r>
         <w:t xml:space="preserve"> </w:t>
       </w:r>
-      <w:hyperlink r:id="rId17" w:history="1">
+      <w:hyperlink r:id="rId16" w:history="1">
         <w:r>
           <w:rPr>
             <w:rStyle w:val="Hyperlink"/>
@@ -323,7 +299,7 @@
       <w:r>
         <w:t xml:space="preserve"> </w:t>
       </w:r>
-      <w:hyperlink r:id="rId18" w:history="1">
+      <w:hyperlink r:id="rId17" w:history="1">
         <w:r>
           <w:rPr>
             <w:rStyle w:val="Hyperlink"/>
@@ -362,7 +338,7 @@
       <w:r>
         <w:t xml:space="preserve"> </w:t>
       </w:r>
-      <w:hyperlink r:id="rId19" w:history="1">
+      <w:hyperlink r:id="rId18" w:history="1">
         <w:r>
           <w:rPr>
             <w:rStyle w:val="Hyperlink"/>
@@ -373,7 +349,7 @@
       <w:r>
         <w:t xml:space="preserve">, </w:t>
       </w:r>
-      <w:hyperlink r:id="rId20" w:history="1">
+      <w:hyperlink r:id="rId19" w:history="1">
         <w:r>
           <w:rPr>
             <w:rStyle w:val="Hyperlink"/>
@@ -384,7 +360,7 @@
       <w:r>
         <w:t xml:space="preserve">, </w:t>
       </w:r>
-      <w:hyperlink r:id="rId21" w:history="1">
+      <w:hyperlink r:id="rId20" w:history="1">
         <w:r>
           <w:rPr>
             <w:rStyle w:val="Hyperlink"/>
@@ -428,7 +404,7 @@
       <w:r>
         <w:t xml:space="preserve"> </w:t>
       </w:r>
-      <w:hyperlink r:id="rId22" w:history="1">
+      <w:hyperlink r:id="rId21" w:history="1">
         <w:r>
           <w:rPr>
             <w:rStyle w:val="Hyperlink"/>
@@ -458,8 +434,6 @@
       <w:pPr>
         <w:pStyle w:val="Heading2"/>
       </w:pPr>
-      <w:bookmarkStart w:id="0" w:name="_GoBack"/>
-      <w:bookmarkEnd w:id="0"/>
       <w:r>
         <w:t>Forerunner SDK updates</w:t>
       </w:r>
@@ -474,7 +448,7 @@
       <w:r>
         <w:t xml:space="preserve"> </w:t>
       </w:r>
-      <w:hyperlink r:id="rId23" w:history="1">
+      <w:hyperlink r:id="rId22" w:history="1">
         <w:r>
           <w:rPr>
             <w:rStyle w:val="Hyperlink"/>
@@ -496,7 +470,7 @@
       <w:r>
         <w:t xml:space="preserve"> </w:t>
       </w:r>
-      <w:hyperlink r:id="rId24" w:history="1">
+      <w:hyperlink r:id="rId23" w:history="1">
         <w:r>
           <w:rPr>
             <w:rStyle w:val="Hyperlink"/>
@@ -535,7 +509,7 @@
       <w:r>
         <w:t xml:space="preserve">the Loading Indicator to the report explorer code </w:t>
       </w:r>
-      <w:hyperlink r:id="rId25" w:history="1">
+      <w:hyperlink r:id="rId24" w:history="1">
         <w:r>
           <w:rPr>
             <w:rStyle w:val="Hyperlink"/>
@@ -584,88 +558,58 @@
       <w:r>
         <w:t xml:space="preserve"> </w:t>
       </w:r>
-      <w:hyperlink r:id="rId26" w:history="1">
+      <w:hyperlink r:id="rId25" w:history="1">
         <w:r>
           <w:rPr>
             <w:rStyle w:val="Hyperlink"/>
           </w:rPr>
-          <w:t>tas</w:t>
+          <w:t>task-1309</w:t>
         </w:r>
+      </w:hyperlink>
+    </w:p>
+    <w:p>
+      <w:pPr>
+        <w:pStyle w:val="Feature"/>
+      </w:pPr>
+      <w:r>
+        <w:t>Updated Java script documentation</w:t>
+      </w:r>
+    </w:p>
+    <w:p>
+      <w:pPr>
+        <w:pStyle w:val="Feature"/>
+      </w:pPr>
+      <w:r>
+        <w:t>New programming samples added</w:t>
+      </w:r>
+    </w:p>
+    <w:p>
+      <w:pPr>
+        <w:pStyle w:val="Heading2"/>
+      </w:pPr>
+    </w:p>
+    <w:p>
+      <w:pPr>
+        <w:pStyle w:val="Heading2"/>
+      </w:pPr>
+      <w:r>
+        <w:t>Questions</w:t>
+      </w:r>
+    </w:p>
+    <w:p>
+      <w:fldSimple w:instr=" TOC \h \z \t &quot;Question,1&quot; ">
         <w:r>
           <w:rPr>
-            <w:rStyle w:val="Hyperlink"/>
+            <w:b/>
+            <w:bCs/>
+            <w:noProof/>
           </w:rPr>
-          <w:t>k</w:t>
+          <w:t>No table of contents entries found.</w:t>
         </w:r>
-        <w:r>
-          <w:rPr>
-            <w:rStyle w:val="Hyperlink"/>
-          </w:rPr>
-          <w:t>-1309</w:t>
-        </w:r>
-      </w:hyperlink>
-    </w:p>
-    <w:p>
-      <w:pPr>
-        <w:pStyle w:val="Feature"/>
-      </w:pPr>
-      <w:r>
-        <w:t>Updated Java script documentation</w:t>
-      </w:r>
-    </w:p>
-    <w:p>
-      <w:pPr>
-        <w:pStyle w:val="Feature"/>
-      </w:pPr>
-      <w:r>
-        <w:t>New programming samples added</w:t>
-      </w:r>
-    </w:p>
-    <w:p>
-      <w:pPr>
-        <w:pStyle w:val="Heading2"/>
-      </w:pPr>
-    </w:p>
-    <w:p>
-      <w:pPr>
-        <w:pStyle w:val="Heading2"/>
-      </w:pPr>
-      <w:r>
-        <w:t>Questions</w:t>
-      </w:r>
-    </w:p>
-    <w:p>
-      <w:r>
-        <w:fldChar w:fldCharType="begin"/>
-      </w:r>
-      <w:r>
-        <w:instrText xml:space="preserve"> TOC \h \z \t "Quest</w:instrText>
-      </w:r>
-      <w:r>
-        <w:instrText xml:space="preserve">ion,1" </w:instrText>
-      </w:r>
-      <w:r>
-        <w:fldChar w:fldCharType="separate"/>
-      </w:r>
-      <w:r>
-        <w:rPr>
-          <w:b/>
-          <w:bCs/>
-          <w:noProof/>
-        </w:rPr>
-        <w:t>No table of contents entries found.</w:t>
-      </w:r>
-      <w:r>
-        <w:rPr>
-          <w:b/>
-          <w:bCs/>
-          <w:noProof/>
-        </w:rPr>
-        <w:fldChar w:fldCharType="end"/>
-      </w:r>
+      </w:fldSimple>
     </w:p>
     <w:sectPr>
-      <w:footerReference w:type="default" r:id="rId27"/>
+      <w:footerReference w:type="default" r:id="rId26"/>
       <w:pgSz w:w="12240" w:h="15840"/>
       <w:pgMar w:top="1440" w:right="1440" w:bottom="1440" w:left="1440" w:header="720" w:footer="720" w:gutter="0"/>
       <w:cols w:space="720"/>
@@ -1692,6 +1636,7 @@
   <w:style w:type="character" w:default="1" w:styleId="DefaultParagraphFont">
     <w:name w:val="Default Paragraph Font"/>
     <w:uiPriority w:val="1"/>
+    <w:semiHidden/>
     <w:unhideWhenUsed/>
   </w:style>
   <w:style w:type="table" w:default="1" w:styleId="TableNormal">
@@ -2169,7 +2114,7 @@
 </file>
 
 <file path=customXml/itemProps1.xml><?xml version="1.0" encoding="utf-8"?>
-<ds:datastoreItem xmlns:ds="http://schemas.openxmlformats.org/officeDocument/2006/customXml" ds:itemID="{DEAF398B-32B8-4336-916E-2402B1B35672}">
+<ds:datastoreItem xmlns:ds="http://schemas.openxmlformats.org/officeDocument/2006/customXml" ds:itemID="{9A62BE19-D9AB-4B4B-9B49-285EE9683791}">
   <ds:schemaRefs>
     <ds:schemaRef ds:uri="http://schemas.openxmlformats.org/officeDocument/2006/bibliography"/>
   </ds:schemaRefs>

</xml_diff>